<commit_message>
Module 5. Task 1. Implemented cache mechanism.
</commit_message>
<xml_diff>
--- a/Module5/Task 1/DoNeMP-HomeTask_Module5.1.docx
+++ b/Module5/Task 1/DoNeMP-HomeTask_Module5.1.docx
@@ -4,22 +4,7 @@
   <w:body>
     <w:p>
       <w:r>
-        <w:t xml:space="preserve">Use </w:t>
-      </w:r>
-      <w:r>
-        <w:t xml:space="preserve">console for performance test and </w:t>
-      </w:r>
-      <w:r>
-        <w:t xml:space="preserve">cargo API from </w:t>
-      </w:r>
-      <w:r>
-        <w:t>pervious</w:t>
-      </w:r>
-      <w:r>
-        <w:t xml:space="preserve"> tasks</w:t>
-      </w:r>
-      <w:r>
-        <w:t xml:space="preserve"> (8 points)</w:t>
+        <w:t>Use console for performance test and cargo API from pervious tasks (8 points)</w:t>
       </w:r>
     </w:p>
     <w:p>
@@ -29,15 +14,15 @@
           <w:ilvl w:val="0"/>
           <w:numId w:val="1"/>
         </w:numPr>
-      </w:pPr>
-      <w:r>
-        <w:t>Generate 500K POST requests</w:t>
-      </w:r>
-      <w:r>
-        <w:t xml:space="preserve"> </w:t>
-      </w:r>
-      <w:r>
-        <w:t>to API.</w:t>
+        <w:rPr>
+          <w:strike/>
+        </w:rPr>
+      </w:pPr>
+      <w:r>
+        <w:rPr>
+          <w:strike/>
+        </w:rPr>
+        <w:t>Generate 500K POST requests to API.</w:t>
       </w:r>
     </w:p>
     <w:p>
@@ -47,21 +32,15 @@
           <w:ilvl w:val="0"/>
           <w:numId w:val="1"/>
         </w:numPr>
-      </w:pPr>
-      <w:r>
-        <w:t xml:space="preserve">Generate </w:t>
-      </w:r>
-      <w:r>
-        <w:t>500K</w:t>
-      </w:r>
-      <w:r>
-        <w:t xml:space="preserve"> </w:t>
-      </w:r>
-      <w:r>
-        <w:t xml:space="preserve">GET </w:t>
-      </w:r>
-      <w:r>
-        <w:t>requests to API with cargo ID between 200 and 300.</w:t>
+        <w:rPr>
+          <w:strike/>
+        </w:rPr>
+      </w:pPr>
+      <w:r>
+        <w:rPr>
+          <w:strike/>
+        </w:rPr>
+        <w:t>Generate 500K GET requests to API with cargo ID between 200 and 300.</w:t>
       </w:r>
     </w:p>
     <w:p>
@@ -71,8 +50,14 @@
           <w:ilvl w:val="0"/>
           <w:numId w:val="1"/>
         </w:numPr>
-      </w:pPr>
-      <w:r>
+        <w:rPr>
+          <w:strike/>
+        </w:rPr>
+      </w:pPr>
+      <w:r>
+        <w:rPr>
+          <w:strike/>
+        </w:rPr>
         <w:t>Measure performance in seconds.</w:t>
       </w:r>
     </w:p>
@@ -100,31 +85,31 @@
           <w:ilvl w:val="1"/>
           <w:numId w:val="1"/>
         </w:numPr>
+        <w:rPr>
+          <w:strike/>
+        </w:rPr>
       </w:pPr>
       <w:proofErr w:type="gramStart"/>
       <w:r>
+        <w:rPr>
+          <w:strike/>
+        </w:rPr>
         <w:t>Get(</w:t>
       </w:r>
       <w:proofErr w:type="spellStart"/>
       <w:proofErr w:type="gramEnd"/>
       <w:r>
+        <w:rPr>
+          <w:strike/>
+        </w:rPr>
         <w:t>int</w:t>
       </w:r>
       <w:proofErr w:type="spellEnd"/>
       <w:r>
-        <w:t xml:space="preserve"> id) method - add </w:t>
-      </w:r>
-      <w:r>
-        <w:t>R</w:t>
-      </w:r>
-      <w:r>
-        <w:t>efresh-</w:t>
-      </w:r>
-      <w:r>
-        <w:t>A</w:t>
-      </w:r>
-      <w:r>
-        <w:t>head scenario</w:t>
+        <w:rPr>
+          <w:strike/>
+        </w:rPr>
+        <w:t xml:space="preserve"> id) method - add Refresh-Ahead scenario</w:t>
       </w:r>
     </w:p>
     <w:p>
@@ -134,8 +119,14 @@
           <w:ilvl w:val="1"/>
           <w:numId w:val="1"/>
         </w:numPr>
-      </w:pPr>
-      <w:r>
+        <w:rPr>
+          <w:strike/>
+        </w:rPr>
+      </w:pPr>
+      <w:r>
+        <w:rPr>
+          <w:strike/>
+        </w:rPr>
         <w:t>Post/Put method - add Write-Behind scenario</w:t>
       </w:r>
     </w:p>
@@ -146,16 +137,18 @@
           <w:ilvl w:val="0"/>
           <w:numId w:val="1"/>
         </w:numPr>
-      </w:pPr>
-      <w:r>
-        <w:t>Generate 500K POST requests</w:t>
-      </w:r>
-      <w:r>
-        <w:t xml:space="preserve"> </w:t>
-      </w:r>
-      <w:r>
-        <w:t>to API.</w:t>
-      </w:r>
+        <w:rPr>
+          <w:strike/>
+        </w:rPr>
+      </w:pPr>
+      <w:r>
+        <w:rPr>
+          <w:strike/>
+        </w:rPr>
+        <w:t>Generate 500K POST requests to API.</w:t>
+      </w:r>
+      <w:bookmarkStart w:id="0" w:name="_GoBack"/>
+      <w:bookmarkEnd w:id="0"/>
     </w:p>
     <w:p>
       <w:pPr>
@@ -164,8 +157,14 @@
           <w:ilvl w:val="0"/>
           <w:numId w:val="1"/>
         </w:numPr>
-      </w:pPr>
-      <w:r>
+        <w:rPr>
+          <w:strike/>
+        </w:rPr>
+      </w:pPr>
+      <w:r>
+        <w:rPr>
+          <w:strike/>
+        </w:rPr>
         <w:t>Generate 500K GET requests to API with cargo ID between 200 and 300.</w:t>
       </w:r>
     </w:p>
@@ -176,8 +175,14 @@
           <w:ilvl w:val="0"/>
           <w:numId w:val="1"/>
         </w:numPr>
-      </w:pPr>
-      <w:r>
+        <w:rPr>
+          <w:strike/>
+        </w:rPr>
+      </w:pPr>
+      <w:r>
+        <w:rPr>
+          <w:strike/>
+        </w:rPr>
         <w:t>Measure performance in seconds.</w:t>
       </w:r>
     </w:p>
@@ -198,24 +203,12 @@
       </w:r>
       <w:proofErr w:type="spellEnd"/>
       <w:r>
-        <w:t xml:space="preserve"> with Get method which returns the top 10 requested </w:t>
-      </w:r>
-      <w:r>
-        <w:t>cargoes from cache.</w:t>
-      </w:r>
-      <w:r>
-        <w:t xml:space="preserve"> </w:t>
-      </w:r>
-    </w:p>
-    <w:p>
-      <w:r>
-        <w:t>Advanced</w:t>
-      </w:r>
-      <w:r>
-        <w:t xml:space="preserve"> (+2 points)</w:t>
-      </w:r>
-      <w:r>
-        <w:t>:</w:t>
+        <w:t xml:space="preserve"> with Get method which returns the top 10 requested cargoes from cache. </w:t>
+      </w:r>
+    </w:p>
+    <w:p>
+      <w:r>
+        <w:t>Advanced (+2 points):</w:t>
       </w:r>
     </w:p>
     <w:p>
@@ -230,8 +223,6 @@
       <w:r>
         <w:t xml:space="preserve"> in Azure</w:t>
       </w:r>
-      <w:bookmarkStart w:id="0" w:name="_GoBack"/>
-      <w:bookmarkEnd w:id="0"/>
     </w:p>
     <w:sectPr>
       <w:pgSz w:w="12240" w:h="15840"/>

</xml_diff>

<commit_message>
Module 5. Task 1. Updated docs. Task 2. Added todo list.
</commit_message>
<xml_diff>
--- a/Module5/Task 1/DoNeMP-HomeTask_Module5.1.docx
+++ b/Module5/Task 1/DoNeMP-HomeTask_Module5.1.docx
@@ -193,16 +193,28 @@
           <w:ilvl w:val="0"/>
           <w:numId w:val="1"/>
         </w:numPr>
-      </w:pPr>
-      <w:r>
+        <w:rPr>
+          <w:strike/>
+        </w:rPr>
+      </w:pPr>
+      <w:r>
+        <w:rPr>
+          <w:strike/>
+        </w:rPr>
         <w:t xml:space="preserve">Implement API Controller </w:t>
       </w:r>
       <w:proofErr w:type="spellStart"/>
       <w:r>
+        <w:rPr>
+          <w:strike/>
+        </w:rPr>
         <w:t>CargoStatisticsController</w:t>
       </w:r>
       <w:proofErr w:type="spellEnd"/>
       <w:r>
+        <w:rPr>
+          <w:strike/>
+        </w:rPr>
         <w:t xml:space="preserve"> with Get method which returns the top 10 requested cargoes from cache. </w:t>
       </w:r>
     </w:p>

</xml_diff>